<commit_message>
file deleted and git.docx added
</commit_message>
<xml_diff>
--- a/git.docx
+++ b/git.docx
@@ -23,6 +23,11 @@
     <w:p>
       <w:r>
         <w:t>Git add &lt;filename&gt;- to stage the file</w:t>
+      </w:r>
+    </w:p>
+    <w:p>
+      <w:r>
+        <w:t>Git commit –m “message to push in to the branch”</w:t>
       </w:r>
     </w:p>
     <w:p>

</xml_diff>

<commit_message>
changes for git.txt are commited
</commit_message>
<xml_diff>
--- a/git.docx
+++ b/git.docx
@@ -24,6 +24,9 @@
       <w:r>
         <w:t>Git add &lt;filename&gt;- to stage the file</w:t>
       </w:r>
+      <w:r>
+        <w:t xml:space="preserve"> or git add . – this will stage all the changes</w:t>
+      </w:r>
     </w:p>
     <w:p>
       <w:r>
@@ -38,6 +41,11 @@
     <w:p>
       <w:r>
         <w:t>Git log – this gives you the history if all the commits in the repo</w:t>
+      </w:r>
+    </w:p>
+    <w:p>
+      <w:r>
+        <w:t>Git init- initializes repository</w:t>
       </w:r>
     </w:p>
     <w:sectPr>

</xml_diff>

<commit_message>
changes for both the files are done
</commit_message>
<xml_diff>
--- a/git.docx
+++ b/git.docx
@@ -51,6 +51,50 @@
     <w:p>
       <w:r>
         <w:t xml:space="preserve">Git restore –staged &lt;filename&gt;- this will restore the commit </w:t>
+      </w:r>
+      <w:r>
+        <w:t>(do it before commiting )</w:t>
+      </w:r>
+    </w:p>
+    <w:p>
+      <w:pPr>
+        <w:rPr>
+          <w:rFonts w:ascii="Lucida Console" w:hAnsi="Lucida Console" w:cs="Lucida Console"/>
+          <w:color w:val="BFBF00"/>
+          <w:sz w:val="18"/>
+          <w:szCs w:val="18"/>
+        </w:rPr>
+      </w:pPr>
+      <w:r>
+        <w:t xml:space="preserve">Git reset </w:t>
+      </w:r>
+      <w:r>
+        <w:rPr>
+          <w:rFonts w:ascii="Lucida Console" w:hAnsi="Lucida Console" w:cs="Lucida Console"/>
+          <w:color w:val="BFBF00"/>
+          <w:sz w:val="18"/>
+          <w:szCs w:val="18"/>
+        </w:rPr>
+        <w:t>cf3cfe390d0c1a7c88f70ce3a892c667149c5d5f – this is used when you want to uncommit the changes from a file and move them back to unstagged changes</w:t>
+      </w:r>
+    </w:p>
+    <w:p>
+      <w:pPr>
+        <w:rPr>
+          <w:rFonts w:ascii="Lucida Console" w:hAnsi="Lucida Console" w:cs="Lucida Console"/>
+          <w:color w:val="BFBF00"/>
+          <w:sz w:val="18"/>
+          <w:szCs w:val="18"/>
+        </w:rPr>
+      </w:pPr>
+      <w:r>
+        <w:rPr>
+          <w:rFonts w:ascii="Lucida Console" w:hAnsi="Lucida Console" w:cs="Lucida Console"/>
+          <w:color w:val="BFBF00"/>
+          <w:sz w:val="18"/>
+          <w:szCs w:val="18"/>
+        </w:rPr>
+        <w:t>Use git log after this to see the commites</w:t>
       </w:r>
     </w:p>
     <w:sectPr>

</xml_diff>

<commit_message>
brnach exmple to push new changes to github repo
</commit_message>
<xml_diff>
--- a/git.docx
+++ b/git.docx
@@ -25,7 +25,23 @@
         <w:t>Git add &lt;filename&gt;- to stage the file</w:t>
       </w:r>
       <w:r>
-        <w:t xml:space="preserve"> or git add . – this will stage all the changes</w:t>
+        <w:t xml:space="preserve"> or git </w:t>
+      </w:r>
+      <w:proofErr w:type="gramStart"/>
+      <w:r>
+        <w:t>add .</w:t>
+      </w:r>
+      <w:proofErr w:type="gramEnd"/>
+      <w:r>
+        <w:t xml:space="preserve"> – </w:t>
+      </w:r>
+      <w:proofErr w:type="gramStart"/>
+      <w:r>
+        <w:t>this</w:t>
+      </w:r>
+      <w:proofErr w:type="gramEnd"/>
+      <w:r>
+        <w:t xml:space="preserve"> will stage all the changes</w:t>
       </w:r>
     </w:p>
     <w:p>
@@ -53,8 +69,18 @@
         <w:t xml:space="preserve">Git restore –staged &lt;filename&gt;- this will restore the commit </w:t>
       </w:r>
       <w:r>
-        <w:t>(do it before commiting )</w:t>
-      </w:r>
+        <w:t xml:space="preserve">(do it before </w:t>
+      </w:r>
+      <w:proofErr w:type="spellStart"/>
+      <w:proofErr w:type="gramStart"/>
+      <w:r>
+        <w:t>commiting</w:t>
+      </w:r>
+      <w:proofErr w:type="spellEnd"/>
+      <w:r>
+        <w:t xml:space="preserve"> )</w:t>
+      </w:r>
+      <w:proofErr w:type="gramEnd"/>
     </w:p>
     <w:p>
       <w:pPr>
@@ -75,7 +101,47 @@
           <w:sz w:val="18"/>
           <w:szCs w:val="18"/>
         </w:rPr>
-        <w:t>cf3cfe390d0c1a7c88f70ce3a892c667149c5d5f – this is used when you want to uncommit the changes from a file and move them back to unstagged changes</w:t>
+        <w:t xml:space="preserve">cf3cfe390d0c1a7c88f70ce3a892c667149c5d5f – this is used when you want to </w:t>
+      </w:r>
+      <w:proofErr w:type="spellStart"/>
+      <w:r>
+        <w:rPr>
+          <w:rFonts w:ascii="Lucida Console" w:hAnsi="Lucida Console" w:cs="Lucida Console"/>
+          <w:color w:val="BFBF00"/>
+          <w:sz w:val="18"/>
+          <w:szCs w:val="18"/>
+        </w:rPr>
+        <w:t>uncommit</w:t>
+      </w:r>
+      <w:proofErr w:type="spellEnd"/>
+      <w:r>
+        <w:rPr>
+          <w:rFonts w:ascii="Lucida Console" w:hAnsi="Lucida Console" w:cs="Lucida Console"/>
+          <w:color w:val="BFBF00"/>
+          <w:sz w:val="18"/>
+          <w:szCs w:val="18"/>
+        </w:rPr>
+        <w:t xml:space="preserve"> the changes from a file and move them back to </w:t>
+      </w:r>
+      <w:proofErr w:type="spellStart"/>
+      <w:r>
+        <w:rPr>
+          <w:rFonts w:ascii="Lucida Console" w:hAnsi="Lucida Console" w:cs="Lucida Console"/>
+          <w:color w:val="BFBF00"/>
+          <w:sz w:val="18"/>
+          <w:szCs w:val="18"/>
+        </w:rPr>
+        <w:t>unstagged</w:t>
+      </w:r>
+      <w:proofErr w:type="spellEnd"/>
+      <w:r>
+        <w:rPr>
+          <w:rFonts w:ascii="Lucida Console" w:hAnsi="Lucida Console" w:cs="Lucida Console"/>
+          <w:color w:val="BFBF00"/>
+          <w:sz w:val="18"/>
+          <w:szCs w:val="18"/>
+        </w:rPr>
+        <w:t xml:space="preserve"> changes</w:t>
       </w:r>
     </w:p>
     <w:p>
@@ -94,7 +160,133 @@
           <w:sz w:val="18"/>
           <w:szCs w:val="18"/>
         </w:rPr>
-        <w:t>Use git log after this to see the commites</w:t>
+        <w:t xml:space="preserve">Use git log after this to see the </w:t>
+      </w:r>
+      <w:proofErr w:type="spellStart"/>
+      <w:r>
+        <w:rPr>
+          <w:rFonts w:ascii="Lucida Console" w:hAnsi="Lucida Console" w:cs="Lucida Console"/>
+          <w:color w:val="BFBF00"/>
+          <w:sz w:val="18"/>
+          <w:szCs w:val="18"/>
+        </w:rPr>
+        <w:t>commites</w:t>
+      </w:r>
+      <w:proofErr w:type="spellEnd"/>
+    </w:p>
+    <w:p>
+      <w:pPr>
+        <w:rPr>
+          <w:rFonts w:ascii="Lucida Console" w:hAnsi="Lucida Console" w:cs="Lucida Console"/>
+          <w:sz w:val="18"/>
+          <w:szCs w:val="18"/>
+        </w:rPr>
+      </w:pPr>
+      <w:r>
+        <w:rPr>
+          <w:rFonts w:ascii="Lucida Console" w:hAnsi="Lucida Console" w:cs="Lucida Console"/>
+          <w:sz w:val="18"/>
+          <w:szCs w:val="18"/>
+        </w:rPr>
+        <w:t xml:space="preserve">Git stash- this will move the changes that you </w:t>
+      </w:r>
+      <w:proofErr w:type="spellStart"/>
+      <w:r>
+        <w:rPr>
+          <w:rFonts w:ascii="Lucida Console" w:hAnsi="Lucida Console" w:cs="Lucida Console"/>
+          <w:sz w:val="18"/>
+          <w:szCs w:val="18"/>
+        </w:rPr>
+        <w:t>Hve</w:t>
+      </w:r>
+      <w:proofErr w:type="spellEnd"/>
+      <w:r>
+        <w:rPr>
+          <w:rFonts w:ascii="Lucida Console" w:hAnsi="Lucida Console" w:cs="Lucida Console"/>
+          <w:sz w:val="18"/>
+          <w:szCs w:val="18"/>
+        </w:rPr>
+        <w:t xml:space="preserve"> made in the files </w:t>
+      </w:r>
+      <w:r>
+        <w:rPr>
+          <w:rFonts w:ascii="Lucida Console" w:hAnsi="Lucida Console" w:cs="Lucida Console"/>
+          <w:sz w:val="18"/>
+          <w:szCs w:val="18"/>
+        </w:rPr>
+        <w:t xml:space="preserve">in back stage that is they are not </w:t>
+      </w:r>
+      <w:proofErr w:type="spellStart"/>
+      <w:r>
+        <w:rPr>
+          <w:rFonts w:ascii="Lucida Console" w:hAnsi="Lucida Console" w:cs="Lucida Console"/>
+          <w:sz w:val="18"/>
+          <w:szCs w:val="18"/>
+        </w:rPr>
+        <w:t>commited</w:t>
+      </w:r>
+      <w:proofErr w:type="spellEnd"/>
+      <w:r>
+        <w:rPr>
+          <w:rFonts w:ascii="Lucida Console" w:hAnsi="Lucida Console" w:cs="Lucida Console"/>
+          <w:sz w:val="18"/>
+          <w:szCs w:val="18"/>
+        </w:rPr>
+        <w:t xml:space="preserve"> and </w:t>
+      </w:r>
+      <w:proofErr w:type="spellStart"/>
+      <w:proofErr w:type="gramStart"/>
+      <w:r>
+        <w:rPr>
+          <w:rFonts w:ascii="Lucida Console" w:hAnsi="Lucida Console" w:cs="Lucida Console"/>
+          <w:sz w:val="18"/>
+          <w:szCs w:val="18"/>
+        </w:rPr>
+        <w:t>wont</w:t>
+      </w:r>
+      <w:proofErr w:type="spellEnd"/>
+      <w:proofErr w:type="gramEnd"/>
+      <w:r>
+        <w:rPr>
+          <w:rFonts w:ascii="Lucida Console" w:hAnsi="Lucida Console" w:cs="Lucida Console"/>
+          <w:sz w:val="18"/>
+          <w:szCs w:val="18"/>
+        </w:rPr>
+        <w:t xml:space="preserve"> be seen on the logs as well</w:t>
+      </w:r>
+    </w:p>
+    <w:p>
+      <w:pPr>
+        <w:rPr>
+          <w:rFonts w:ascii="Lucida Console" w:hAnsi="Lucida Console" w:cs="Lucida Console"/>
+          <w:sz w:val="18"/>
+          <w:szCs w:val="18"/>
+        </w:rPr>
+      </w:pPr>
+      <w:r>
+        <w:rPr>
+          <w:rFonts w:ascii="Lucida Console" w:hAnsi="Lucida Console" w:cs="Lucida Console"/>
+          <w:sz w:val="18"/>
+          <w:szCs w:val="18"/>
+        </w:rPr>
+        <w:t xml:space="preserve">But when you want to see them then use </w:t>
+      </w:r>
+    </w:p>
+    <w:p>
+      <w:pPr>
+        <w:rPr>
+          <w:rFonts w:ascii="Lucida Console" w:hAnsi="Lucida Console" w:cs="Lucida Console"/>
+          <w:sz w:val="18"/>
+          <w:szCs w:val="18"/>
+        </w:rPr>
+      </w:pPr>
+      <w:r>
+        <w:rPr>
+          <w:rFonts w:ascii="Lucida Console" w:hAnsi="Lucida Console" w:cs="Lucida Console"/>
+          <w:sz w:val="18"/>
+          <w:szCs w:val="18"/>
+        </w:rPr>
+        <w:t xml:space="preserve">Git stash pop- this command will pop them back to the staged </w:t>
       </w:r>
     </w:p>
     <w:sectPr>

</xml_diff>